<commit_message>
make blog mobile responsive
</commit_message>
<xml_diff>
--- a/public/docs/Resume-Ergin-Dervisoglu.docx
+++ b/public/docs/Resume-Ergin-Dervisoglu.docx
@@ -11,7 +11,7 @@
           <w:szCs w:val="48"/>
         </w:rPr>
       </w:pPr>
-      <w:bookmarkStart w:colFirst="0" w:colLast="0" w:name="_6tyluov6arwm" w:id="0"/>
+      <w:bookmarkStart w:colFirst="0" w:colLast="0" w:name="_heading=h.gjdgxs" w:id="0"/>
       <w:bookmarkEnd w:id="0"/>
       <w:r>
         <w:rPr>
@@ -54,7 +54,7 @@
         </w:rPr>
         <w:t xml:space="preserve">San Mateo, CA  •  +1-650-796-9621  •  ergin.d@gmail.com  •  </w:t>
       </w:r>
-      <w:hyperlink r:id="rId6">
+      <w:hyperlink r:id="rId7">
         <w:r>
           <w:rPr>
             <w:color w:val="1155cc"/>
@@ -184,6 +184,11 @@
         </w:rPr>
         <w:t xml:space="preserve">Oversaw all Product, Marketing, and Web Development efforts for Animate 3D (cloud-based animation service) from pre-concept to post production with now 1M+ users.</w:t>
       </w:r>
+      <w:r>
+        <w:rPr>
+          <w:rtl w:val="0"/>
+        </w:rPr>
+      </w:r>
     </w:p>
     <w:p>
       <w:pPr>
@@ -192,6 +197,7 @@
           <w:numId w:val="1"/>
         </w:numPr>
         <w:ind w:left="720" w:hanging="360"/>
+        <w:rPr/>
       </w:pPr>
       <w:r>
         <w:rPr>
@@ -217,6 +223,11 @@
         </w:rPr>
         <w:t xml:space="preserve">Helped generate exponential MRR growth through Web, SDK sales, and Partnerships.</w:t>
       </w:r>
+      <w:r>
+        <w:rPr>
+          <w:rtl w:val="0"/>
+        </w:rPr>
+      </w:r>
     </w:p>
     <w:p>
       <w:pPr>
@@ -225,6 +236,7 @@
           <w:numId w:val="1"/>
         </w:numPr>
         <w:ind w:left="720" w:hanging="360"/>
+        <w:rPr/>
       </w:pPr>
       <w:r>
         <w:rPr>
@@ -310,23 +322,7 @@
           <w:highlight w:val="white"/>
           <w:rtl w:val="0"/>
         </w:rPr>
-        <w:t xml:space="preserve">Lead a </w:t>
-      </w:r>
-      <w:r>
-        <w:rPr>
-          <w:rFonts w:ascii="Roboto" w:cs="Roboto" w:eastAsia="Roboto" w:hAnsi="Roboto"/>
-          <w:highlight w:val="white"/>
-          <w:rtl w:val="0"/>
-        </w:rPr>
-        <w:t xml:space="preserve">small (5-person) Agile-development team responsible for </w:t>
-      </w:r>
-      <w:r>
-        <w:rPr>
-          <w:rFonts w:ascii="Roboto" w:cs="Roboto" w:eastAsia="Roboto" w:hAnsi="Roboto"/>
-          <w:highlight w:val="white"/>
-          <w:rtl w:val="0"/>
-        </w:rPr>
-        <w:t xml:space="preserve">DocuSign's Developer Programs including creating DocuSign’s first Developer Center, SDKs, and improved API tools.</w:t>
+        <w:t xml:space="preserve">Lead an Agile-development team responsible for DocuSign's Developer Programs including creating DocuSign’s first Developer Center, SDKs, and improved API tools.</w:t>
       </w:r>
       <w:r>
         <w:rPr>
@@ -468,6 +464,7 @@
           <w:numId w:val="3"/>
         </w:numPr>
         <w:ind w:left="720" w:hanging="360"/>
+        <w:rPr/>
       </w:pPr>
       <w:r>
         <w:rPr>
@@ -483,6 +480,7 @@
           <w:numId w:val="3"/>
         </w:numPr>
         <w:ind w:left="720" w:hanging="360"/>
+        <w:rPr/>
       </w:pPr>
       <w:r>
         <w:rPr>
@@ -742,11 +740,6 @@
           <w:rtl w:val="0"/>
         </w:rPr>
         <w:t xml:space="preserve">: Agile Methodologies, SCRUM, Go-to-Market Strategy, Business Analysis, Business Dev</w:t>
-      </w:r>
-      <w:r>
-        <w:rPr>
-          <w:rtl w:val="0"/>
-        </w:rPr>
       </w:r>
     </w:p>
     <w:sectPr>
@@ -1576,4 +1569,19 @@
   </a:objectDefaults>
   <a:extraClrSchemeLst/>
 </a:theme>
+</file>
+
+<file path=customXML/item1.xml><?xml version="1.0" encoding="utf-8"?>
+<go:gDocsCustomXmlDataStorage xmlns:go="http://customooxmlschemas.google.com/" xmlns:r="http://schemas.openxmlformats.org/officeDocument/2006/relationships" uri="GoogleDocsCustomDataVersion2">
+  <go:docsCustomData xmlns:go="http://customooxmlschemas.google.com/" roundtripDataSignature="AMtx7mib7I1WlRhyYzxNZuQj1YubDpa+2g==">CgMxLjAyCGguZ2pkZ3hzOAByITFnbDdlU3lZR05UQUpsMnhsYTl2Q2VlVWVSaEs3MWROaw==</go:docsCustomData>
+</go:gDocsCustomXmlDataStorage>
+</file>
+
+<file path=customXML/itemProps1.xml><?xml version="1.0" encoding="utf-8"?>
+<ds:datastoreItem xmlns:ds="http://schemas.openxmlformats.org/officeDocument/2006/customXml" ds:itemID="{11111111-1234-1234-1234-123412341234}">
+  <ds:schemaRefs>
+    <ds:schemaRef ds:uri="http://schemas.openxmlformats.org/officeDocument/2006/relationships"/>
+    <ds:schemaRef ds:uri="http://customooxmlschemas.google.com/"/>
+  </ds:schemaRefs>
+</ds:datastoreItem>
 </file>
</xml_diff>